<commit_message>
minuta de seguimiento viaticos_q
</commit_message>
<xml_diff>
--- a/Proyectos/Activos/Viaticos_q/2. Estimacion y planeacion/2. Planeacion/Viaticos_q_Minuta160715.docx
+++ b/Proyectos/Activos/Viaticos_q/2. Estimacion y planeacion/2. Planeacion/Viaticos_q_Minuta160715.docx
@@ -52,7 +52,10 @@
       </w:r>
     </w:p>
     <w:p/>
-    <w:p/>
+    <w:p>
+      <w:bookmarkStart w:id="0" w:name="_GoBack"/>
+      <w:bookmarkEnd w:id="0"/>
+    </w:p>
     <w:p>
       <w:r>
         <w:t xml:space="preserve">Minuta # </w:t>
@@ -103,7 +106,25 @@
         <w:sdtEndPr/>
         <w:sdtContent>
           <w:r>
-            <w:t xml:space="preserve">Ariana Sosa, Felipe Lozano, Carlos Gonzalez, </w:t>
+            <w:t>Ariana Sosa</w:t>
+          </w:r>
+          <w:r>
+            <w:t xml:space="preserve"> auditora</w:t>
+          </w:r>
+          <w:r>
+            <w:t>, Felipe Lozano</w:t>
+          </w:r>
+          <w:r>
+            <w:t xml:space="preserve"> dirección</w:t>
+          </w:r>
+          <w:r>
+            <w:t>, Carlos Gonzalez</w:t>
+          </w:r>
+          <w:r>
+            <w:t xml:space="preserve"> líder de proyecto</w:t>
+          </w:r>
+          <w:r>
+            <w:t xml:space="preserve">, </w:t>
           </w:r>
           <w:proofErr w:type="spellStart"/>
           <w:r>
@@ -112,6 +133,9 @@
           <w:proofErr w:type="spellEnd"/>
           <w:r>
             <w:t xml:space="preserve"> Zepeda</w:t>
+          </w:r>
+          <w:r>
+            <w:t xml:space="preserve"> desarrollador</w:t>
           </w:r>
         </w:sdtContent>
       </w:sdt>
@@ -1298,12 +1322,7 @@
               </w:tabs>
             </w:pPr>
             <w:r>
-              <w:t>Líder de pr</w:t>
-            </w:r>
-            <w:bookmarkStart w:id="0" w:name="_GoBack"/>
-            <w:bookmarkEnd w:id="0"/>
-            <w:r>
-              <w:t>oyecto</w:t>
+              <w:t>Líder de proyecto</w:t>
             </w:r>
           </w:p>
         </w:tc>
@@ -2114,6 +2133,7 @@
     <w:rsid w:val="006751F7"/>
     <w:rsid w:val="00A44625"/>
     <w:rsid w:val="00A628C3"/>
+    <w:rsid w:val="00BC4FB8"/>
     <w:rsid w:val="00D85A7B"/>
     <w:rsid w:val="00FD3390"/>
   </w:rsids>

</xml_diff>